<commit_message>
adding stacks sprint2 doc
</commit_message>
<xml_diff>
--- a/SPRINT2.docx
+++ b/SPRINT2.docx
@@ -1,6 +1,6 @@
 
 <file path=word/document.xml><?xml version="1.0" encoding="utf-8"?>
-<w:document xmlns:wpc="http://schemas.microsoft.com/office/word/2010/wordprocessingCanvas" xmlns:cx="http://schemas.microsoft.com/office/drawing/2014/chartex" xmlns:cx1="http://schemas.microsoft.com/office/drawing/2015/9/8/chartex" xmlns:cx2="http://schemas.microsoft.com/office/drawing/2015/10/21/chartex" xmlns:cx3="http://schemas.microsoft.com/office/drawing/2016/5/9/chartex" xmlns:cx4="http://schemas.microsoft.com/office/drawing/2016/5/10/chartex" xmlns:cx5="http://schemas.microsoft.com/office/drawing/2016/5/11/chartex" xmlns:cx6="http://schemas.microsoft.com/office/drawing/2016/5/12/chartex" xmlns:cx7="http://schemas.microsoft.com/office/drawing/2016/5/13/chartex" xmlns:cx8="http://schemas.microsoft.com/office/drawing/2016/5/14/chartex" xmlns:mc="http://schemas.openxmlformats.org/markup-compatibility/2006" xmlns:aink="http://schemas.microsoft.com/office/drawing/2016/ink" xmlns:am3d="http://schemas.microsoft.com/office/drawing/2017/model3d" xmlns:o="urn:schemas-microsoft-com:office:office" xmlns:r="http://schemas.openxmlformats.org/officeDocument/2006/relationships" xmlns:m="http://schemas.openxmlformats.org/officeDocument/2006/math" xmlns:v="urn:schemas-microsoft-com:vml" xmlns:wp14="http://schemas.microsoft.com/office/word/2010/wordprocessingDrawing" xmlns:wp="http://schemas.openxmlformats.org/drawingml/2006/wordprocessingDrawing" xmlns:w10="urn:schemas-microsoft-com:office:word" xmlns:w="http://schemas.openxmlformats.org/wordprocessingml/2006/main" xmlns:w14="http://schemas.microsoft.com/office/word/2010/wordml" xmlns:w15="http://schemas.microsoft.com/office/word/2012/wordml" xmlns:w16cex="http://schemas.microsoft.com/office/word/2018/wordml/cex" xmlns:w16cid="http://schemas.microsoft.com/office/word/2016/wordml/cid" xmlns:w16="http://schemas.microsoft.com/office/word/2018/wordml" xmlns:w16sdtdh="http://schemas.microsoft.com/office/word/2020/wordml/sdtdatahash" xmlns:w16se="http://schemas.microsoft.com/office/word/2015/wordml/symex" xmlns:wpg="http://schemas.microsoft.com/office/word/2010/wordprocessingGroup" xmlns:wpi="http://schemas.microsoft.com/office/word/2010/wordprocessingInk" xmlns:wne="http://schemas.microsoft.com/office/word/2006/wordml" xmlns:wps="http://schemas.microsoft.com/office/word/2010/wordprocessingShape" mc:Ignorable="w14 w15 w16se w16cid w16 w16cex w16sdtdh wp14">
+<w:document xmlns:wpc="http://schemas.microsoft.com/office/word/2010/wordprocessingCanvas" xmlns:cx="http://schemas.microsoft.com/office/drawing/2014/chartex" xmlns:cx1="http://schemas.microsoft.com/office/drawing/2015/9/8/chartex" xmlns:cx2="http://schemas.microsoft.com/office/drawing/2015/10/21/chartex" xmlns:cx3="http://schemas.microsoft.com/office/drawing/2016/5/9/chartex" xmlns:cx4="http://schemas.microsoft.com/office/drawing/2016/5/10/chartex" xmlns:cx5="http://schemas.microsoft.com/office/drawing/2016/5/11/chartex" xmlns:cx6="http://schemas.microsoft.com/office/drawing/2016/5/12/chartex" xmlns:cx7="http://schemas.microsoft.com/office/drawing/2016/5/13/chartex" xmlns:cx8="http://schemas.microsoft.com/office/drawing/2016/5/14/chartex" xmlns:mc="http://schemas.openxmlformats.org/markup-compatibility/2006" xmlns:aink="http://schemas.microsoft.com/office/drawing/2016/ink" xmlns:am3d="http://schemas.microsoft.com/office/drawing/2017/model3d" xmlns:o="urn:schemas-microsoft-com:office:office" xmlns:oel="http://schemas.microsoft.com/office/2019/extlst" xmlns:r="http://schemas.openxmlformats.org/officeDocument/2006/relationships" xmlns:m="http://schemas.openxmlformats.org/officeDocument/2006/math" xmlns:v="urn:schemas-microsoft-com:vml" xmlns:wp14="http://schemas.microsoft.com/office/word/2010/wordprocessingDrawing" xmlns:wp="http://schemas.openxmlformats.org/drawingml/2006/wordprocessingDrawing" xmlns:w10="urn:schemas-microsoft-com:office:word" xmlns:w="http://schemas.openxmlformats.org/wordprocessingml/2006/main" xmlns:w14="http://schemas.microsoft.com/office/word/2010/wordml" xmlns:w15="http://schemas.microsoft.com/office/word/2012/wordml" xmlns:w16cex="http://schemas.microsoft.com/office/word/2018/wordml/cex" xmlns:w16cid="http://schemas.microsoft.com/office/word/2016/wordml/cid" xmlns:w16="http://schemas.microsoft.com/office/word/2018/wordml" xmlns:w16du="http://schemas.microsoft.com/office/word/2023/wordml/word16du" xmlns:w16sdtdh="http://schemas.microsoft.com/office/word/2020/wordml/sdtdatahash" xmlns:w16se="http://schemas.microsoft.com/office/word/2015/wordml/symex" xmlns:wpg="http://schemas.microsoft.com/office/word/2010/wordprocessingGroup" xmlns:wpi="http://schemas.microsoft.com/office/word/2010/wordprocessingInk" xmlns:wne="http://schemas.microsoft.com/office/word/2006/wordml" xmlns:wps="http://schemas.microsoft.com/office/word/2010/wordprocessingShape" mc:Ignorable="w14 w15 w16se w16cid w16 w16cex w16sdtdh w16du wp14">
   <w:body>
     <w:p>
       <w:pPr>
@@ -19,16 +19,7 @@
           <w:bCs/>
           <w:lang w:val="pt-BR"/>
         </w:rPr>
-        <w:t>1.</w:t>
-      </w:r>
-      <w:r>
-        <w:rPr>
-          <w:rFonts w:ascii="Arial" w:hAnsi="Arial" w:cs="Arial"/>
-          <w:b/>
-          <w:bCs/>
-          <w:lang w:val="pt-BR"/>
-        </w:rPr>
-        <w:t xml:space="preserve"> Lista de requisitos do projeto.</w:t>
+        <w:t>1. Lista de requisitos do projeto.</w:t>
       </w:r>
     </w:p>
     <w:p>
@@ -154,37 +145,12 @@
           <w:lang w:val="pt-BR"/>
         </w:rPr>
       </w:pPr>
-      <w:proofErr w:type="spellStart"/>
-      <w:r>
-        <w:rPr>
-          <w:rFonts w:ascii="Arial" w:hAnsi="Arial" w:cs="Arial"/>
-          <w:lang w:val="pt-BR"/>
-        </w:rPr>
-        <w:t>Chatbot</w:t>
-      </w:r>
-      <w:proofErr w:type="spellEnd"/>
-      <w:r>
-        <w:rPr>
-          <w:rFonts w:ascii="Arial" w:hAnsi="Arial" w:cs="Arial"/>
-          <w:lang w:val="pt-BR"/>
-        </w:rPr>
-        <w:t xml:space="preserve"> de Consulta: Implementar um </w:t>
-      </w:r>
-      <w:proofErr w:type="spellStart"/>
-      <w:r>
-        <w:rPr>
-          <w:rFonts w:ascii="Arial" w:hAnsi="Arial" w:cs="Arial"/>
-          <w:lang w:val="pt-BR"/>
-        </w:rPr>
-        <w:t>chatbot</w:t>
-      </w:r>
-      <w:proofErr w:type="spellEnd"/>
-      <w:r>
-        <w:rPr>
-          <w:rFonts w:ascii="Arial" w:hAnsi="Arial" w:cs="Arial"/>
-          <w:lang w:val="pt-BR"/>
-        </w:rPr>
-        <w:t xml:space="preserve"> no portal para fornecer respostas rápidas sobre questões éticas e empresariais.</w:t>
+      <w:r>
+        <w:rPr>
+          <w:rFonts w:ascii="Arial" w:hAnsi="Arial" w:cs="Arial"/>
+          <w:lang w:val="pt-BR"/>
+        </w:rPr>
+        <w:t>Chatbot de Consulta: Implementar um chatbot no portal para fornecer respostas rápidas sobre questões éticas e empresariais.</w:t>
       </w:r>
     </w:p>
     <w:p>
@@ -241,23 +207,7 @@
           <w:rFonts w:ascii="Arial" w:hAnsi="Arial" w:cs="Arial"/>
           <w:lang w:val="pt-BR"/>
         </w:rPr>
-        <w:t xml:space="preserve">Reinventando o </w:t>
-      </w:r>
-      <w:proofErr w:type="spellStart"/>
-      <w:r>
-        <w:rPr>
-          <w:rFonts w:ascii="Arial" w:hAnsi="Arial" w:cs="Arial"/>
-          <w:lang w:val="pt-BR"/>
-        </w:rPr>
-        <w:t>Onboarding</w:t>
-      </w:r>
-      <w:proofErr w:type="spellEnd"/>
-      <w:r>
-        <w:rPr>
-          <w:rFonts w:ascii="Arial" w:hAnsi="Arial" w:cs="Arial"/>
-          <w:lang w:val="pt-BR"/>
-        </w:rPr>
-        <w:t>:</w:t>
+        <w:t>Reinventando o Onboarding:</w:t>
       </w:r>
     </w:p>
     <w:p>
@@ -326,37 +276,12 @@
           <w:lang w:val="pt-BR"/>
         </w:rPr>
       </w:pPr>
-      <w:proofErr w:type="spellStart"/>
-      <w:r>
-        <w:rPr>
-          <w:rFonts w:ascii="Arial" w:hAnsi="Arial" w:cs="Arial"/>
-          <w:lang w:val="pt-BR"/>
-        </w:rPr>
-        <w:t>Chatbot</w:t>
-      </w:r>
-      <w:proofErr w:type="spellEnd"/>
-      <w:r>
-        <w:rPr>
-          <w:rFonts w:ascii="Arial" w:hAnsi="Arial" w:cs="Arial"/>
-          <w:lang w:val="pt-BR"/>
-        </w:rPr>
-        <w:t xml:space="preserve"> de Gestão do Conhecimento: Criar um </w:t>
-      </w:r>
-      <w:proofErr w:type="spellStart"/>
-      <w:r>
-        <w:rPr>
-          <w:rFonts w:ascii="Arial" w:hAnsi="Arial" w:cs="Arial"/>
-          <w:lang w:val="pt-BR"/>
-        </w:rPr>
-        <w:t>chatbot</w:t>
-      </w:r>
-      <w:proofErr w:type="spellEnd"/>
-      <w:r>
-        <w:rPr>
-          <w:rFonts w:ascii="Arial" w:hAnsi="Arial" w:cs="Arial"/>
-          <w:lang w:val="pt-BR"/>
-        </w:rPr>
-        <w:t xml:space="preserve"> alimentado por IA para consolidar informações-chave da empresa.</w:t>
+      <w:r>
+        <w:rPr>
+          <w:rFonts w:ascii="Arial" w:hAnsi="Arial" w:cs="Arial"/>
+          <w:lang w:val="pt-BR"/>
+        </w:rPr>
+        <w:t>Chatbot de Gestão do Conhecimento: Criar um chatbot alimentado por IA para consolidar informações-chave da empresa.</w:t>
       </w:r>
     </w:p>
     <w:p>
@@ -373,87 +298,7 @@
           <w:rFonts w:ascii="Arial" w:hAnsi="Arial" w:cs="Arial"/>
           <w:lang w:val="pt-BR"/>
         </w:rPr>
-        <w:t xml:space="preserve">Foco em Certificações: Garantir que o </w:t>
-      </w:r>
-      <w:proofErr w:type="spellStart"/>
-      <w:r>
-        <w:rPr>
-          <w:rFonts w:ascii="Arial" w:hAnsi="Arial" w:cs="Arial"/>
-          <w:lang w:val="pt-BR"/>
-        </w:rPr>
-        <w:t>chatbot</w:t>
-      </w:r>
-      <w:proofErr w:type="spellEnd"/>
-      <w:r>
-        <w:rPr>
-          <w:rFonts w:ascii="Arial" w:hAnsi="Arial" w:cs="Arial"/>
-          <w:lang w:val="pt-BR"/>
-        </w:rPr>
-        <w:t xml:space="preserve"> atenda aos requisitos específicos de certificações, como o GPTW (</w:t>
-      </w:r>
-      <w:proofErr w:type="spellStart"/>
-      <w:r>
-        <w:rPr>
-          <w:rFonts w:ascii="Arial" w:hAnsi="Arial" w:cs="Arial"/>
-          <w:lang w:val="pt-BR"/>
-        </w:rPr>
-        <w:t>Great</w:t>
-      </w:r>
-      <w:proofErr w:type="spellEnd"/>
-      <w:r>
-        <w:rPr>
-          <w:rFonts w:ascii="Arial" w:hAnsi="Arial" w:cs="Arial"/>
-          <w:lang w:val="pt-BR"/>
-        </w:rPr>
-        <w:t xml:space="preserve"> </w:t>
-      </w:r>
-      <w:proofErr w:type="spellStart"/>
-      <w:r>
-        <w:rPr>
-          <w:rFonts w:ascii="Arial" w:hAnsi="Arial" w:cs="Arial"/>
-          <w:lang w:val="pt-BR"/>
-        </w:rPr>
-        <w:t>Place</w:t>
-      </w:r>
-      <w:proofErr w:type="spellEnd"/>
-      <w:r>
-        <w:rPr>
-          <w:rFonts w:ascii="Arial" w:hAnsi="Arial" w:cs="Arial"/>
-          <w:lang w:val="pt-BR"/>
-        </w:rPr>
-        <w:t xml:space="preserve"> </w:t>
-      </w:r>
-      <w:proofErr w:type="spellStart"/>
-      <w:r>
-        <w:rPr>
-          <w:rFonts w:ascii="Arial" w:hAnsi="Arial" w:cs="Arial"/>
-          <w:lang w:val="pt-BR"/>
-        </w:rPr>
-        <w:t>to</w:t>
-      </w:r>
-      <w:proofErr w:type="spellEnd"/>
-      <w:r>
-        <w:rPr>
-          <w:rFonts w:ascii="Arial" w:hAnsi="Arial" w:cs="Arial"/>
-          <w:lang w:val="pt-BR"/>
-        </w:rPr>
-        <w:t xml:space="preserve"> </w:t>
-      </w:r>
-      <w:proofErr w:type="spellStart"/>
-      <w:r>
-        <w:rPr>
-          <w:rFonts w:ascii="Arial" w:hAnsi="Arial" w:cs="Arial"/>
-          <w:lang w:val="pt-BR"/>
-        </w:rPr>
-        <w:t>Work</w:t>
-      </w:r>
-      <w:proofErr w:type="spellEnd"/>
-      <w:r>
-        <w:rPr>
-          <w:rFonts w:ascii="Arial" w:hAnsi="Arial" w:cs="Arial"/>
-          <w:lang w:val="pt-BR"/>
-        </w:rPr>
-        <w:t>).</w:t>
+        <w:t>Foco em Certificações: Garantir que o chatbot atenda aos requisitos específicos de certificações, como o GPTW (Great Place to Work).</w:t>
       </w:r>
     </w:p>
     <w:p>
@@ -471,61 +316,36 @@
           <w:lang w:val="pt-BR"/>
         </w:rPr>
         <w:lastRenderedPageBreak/>
-        <w:t xml:space="preserve">Informações Precisas e Atualizadas: Assegurar que o </w:t>
-      </w:r>
-      <w:proofErr w:type="spellStart"/>
-      <w:r>
-        <w:rPr>
-          <w:rFonts w:ascii="Arial" w:hAnsi="Arial" w:cs="Arial"/>
-          <w:lang w:val="pt-BR"/>
-        </w:rPr>
-        <w:t>chatbot</w:t>
-      </w:r>
-      <w:proofErr w:type="spellEnd"/>
-      <w:r>
-        <w:rPr>
-          <w:rFonts w:ascii="Arial" w:hAnsi="Arial" w:cs="Arial"/>
-          <w:lang w:val="pt-BR"/>
-        </w:rPr>
-        <w:t xml:space="preserve"> forneça informações precisas e atualizadas sobre a cultura organizacional e práticas de trabalho da empresa.</w:t>
-      </w:r>
-    </w:p>
-    <w:p>
-      <w:pPr>
-        <w:pStyle w:val="NormalWeb"/>
-        <w:rPr>
-          <w:rFonts w:ascii="Arial" w:hAnsi="Arial" w:cs="Arial"/>
-          <w:lang w:val="pt-BR"/>
-        </w:rPr>
-      </w:pPr>
-    </w:p>
-    <w:p>
-      <w:pPr>
-        <w:pStyle w:val="NormalWeb"/>
-        <w:rPr>
-          <w:rFonts w:ascii="Arial" w:hAnsi="Arial" w:cs="Arial"/>
-          <w:b/>
-          <w:bCs/>
-          <w:lang w:val="pt-BR"/>
-        </w:rPr>
-      </w:pPr>
-      <w:r>
-        <w:rPr>
-          <w:rFonts w:ascii="Arial" w:hAnsi="Arial" w:cs="Arial"/>
-          <w:b/>
-          <w:bCs/>
-          <w:lang w:val="pt-BR"/>
-        </w:rPr>
-        <w:t xml:space="preserve">2. </w:t>
-      </w:r>
-      <w:r>
-        <w:rPr>
-          <w:rFonts w:ascii="Arial" w:hAnsi="Arial" w:cs="Arial"/>
-          <w:b/>
-          <w:bCs/>
-          <w:lang w:val="pt-BR"/>
-        </w:rPr>
-        <w:t>Relatar o planejamento de uso de Software (Sistemas, Ambientes, Linguagens de Programação, Cloud, Sistema Gerenciador de Banco de Dados etc.).</w:t>
+        <w:t>Informações Precisas e Atualizadas: Assegurar que o chatbot forneça informações precisas e atualizadas sobre a cultura organizacional e práticas de trabalho da empresa.</w:t>
+      </w:r>
+    </w:p>
+    <w:p>
+      <w:pPr>
+        <w:pStyle w:val="NormalWeb"/>
+        <w:rPr>
+          <w:rFonts w:ascii="Arial" w:hAnsi="Arial" w:cs="Arial"/>
+          <w:lang w:val="pt-BR"/>
+        </w:rPr>
+      </w:pPr>
+    </w:p>
+    <w:p>
+      <w:pPr>
+        <w:pStyle w:val="NormalWeb"/>
+        <w:rPr>
+          <w:rFonts w:ascii="Arial" w:hAnsi="Arial" w:cs="Arial"/>
+          <w:b/>
+          <w:bCs/>
+          <w:lang w:val="pt-BR"/>
+        </w:rPr>
+      </w:pPr>
+      <w:r>
+        <w:rPr>
+          <w:rFonts w:ascii="Arial" w:hAnsi="Arial" w:cs="Arial"/>
+          <w:b/>
+          <w:bCs/>
+          <w:lang w:val="pt-BR"/>
+        </w:rPr>
+        <w:t>2. Relatar o planejamento de uso de Software (Sistemas, Ambientes, Linguagens de Programação, Cloud, Sistema Gerenciador de Banco de Dados etc.).</w:t>
       </w:r>
     </w:p>
     <w:p>
@@ -556,10 +376,12 @@
           <w:iCs/>
           <w:lang w:val="pt-BR"/>
         </w:rPr>
-        <w:t xml:space="preserve">Pegar com o Vitor </w:t>
-      </w:r>
-      <w:proofErr w:type="spellStart"/>
-      <w:r>
+        <w:t>Stacks que iremos utilizar para o desenvolvimento da solucao:</w:t>
+      </w:r>
+    </w:p>
+    <w:p>
+      <w:pPr>
+        <w:pStyle w:val="NormalWeb"/>
         <w:rPr>
           <w:rFonts w:ascii="Arial" w:hAnsi="Arial" w:cs="Arial"/>
           <w:b/>
@@ -568,59 +390,7 @@
           <w:iCs/>
           <w:lang w:val="pt-BR"/>
         </w:rPr>
-        <w:t>Cassemiro</w:t>
-      </w:r>
-      <w:proofErr w:type="spellEnd"/>
-    </w:p>
-    <w:p>
-      <w:pPr>
-        <w:pStyle w:val="NormalWeb"/>
-        <w:rPr>
-          <w:rFonts w:ascii="Arial" w:hAnsi="Arial" w:cs="Arial"/>
-          <w:lang w:val="pt-BR"/>
-        </w:rPr>
-      </w:pPr>
-      <w:r>
-        <w:rPr>
-          <w:rFonts w:ascii="Arial" w:hAnsi="Arial" w:cs="Arial"/>
-          <w:b/>
-          <w:bCs/>
-          <w:lang w:val="pt-BR"/>
-        </w:rPr>
-        <w:t xml:space="preserve">3. </w:t>
-      </w:r>
-      <w:r>
-        <w:rPr>
-          <w:rFonts w:ascii="Arial" w:hAnsi="Arial" w:cs="Arial"/>
-          <w:b/>
-          <w:bCs/>
-          <w:lang w:val="pt-BR"/>
-        </w:rPr>
-        <w:t>Apresentar e explicar o diagrama da arquitetura planejada para o seu projeto.</w:t>
-      </w:r>
-      <w:r>
-        <w:rPr>
-          <w:rFonts w:ascii="Arial" w:hAnsi="Arial" w:cs="Arial"/>
-          <w:b/>
-          <w:bCs/>
-          <w:lang w:val="pt-BR"/>
-        </w:rPr>
-        <w:br/>
-      </w:r>
-      <w:r>
-        <w:rPr>
-          <w:rFonts w:ascii="Arial" w:hAnsi="Arial" w:cs="Arial"/>
-          <w:lang w:val="pt-BR"/>
-        </w:rPr>
-        <w:br/>
-      </w:r>
-      <w:r>
-        <w:rPr>
-          <w:rFonts w:ascii="Arial" w:hAnsi="Arial" w:cs="Arial"/>
-          <w:lang w:val="pt-BR"/>
-        </w:rPr>
-        <w:tab/>
-      </w:r>
+      </w:pPr>
       <w:r>
         <w:rPr>
           <w:rFonts w:ascii="Arial" w:hAnsi="Arial" w:cs="Arial"/>
@@ -630,9 +400,8 @@
           <w:iCs/>
           <w:lang w:val="pt-BR"/>
         </w:rPr>
-        <w:t xml:space="preserve">Fazer igual da aula do </w:t>
-      </w:r>
-      <w:proofErr w:type="spellStart"/>
+        <w:t>Backend – Utilizaremos JAVA como linguagem principal para o backend, MAVEN para gerenciar as dependencias do projeto, e SpringBoot para nos auxiliar com as integracoes.</w:t>
+      </w:r>
       <w:r>
         <w:rPr>
           <w:rFonts w:ascii="Arial" w:hAnsi="Arial" w:cs="Arial"/>
@@ -642,43 +411,13 @@
           <w:iCs/>
           <w:lang w:val="pt-BR"/>
         </w:rPr>
-        <w:t>Parducci</w:t>
-      </w:r>
-      <w:proofErr w:type="spellEnd"/>
-    </w:p>
-    <w:p>
-      <w:pPr>
-        <w:pStyle w:val="NormalWeb"/>
-        <w:rPr>
-          <w:rFonts w:ascii="Arial" w:hAnsi="Arial" w:cs="Arial"/>
-          <w:b/>
-          <w:bCs/>
-          <w:lang w:val="pt-BR"/>
-        </w:rPr>
-      </w:pPr>
-      <w:r>
-        <w:rPr>
-          <w:rFonts w:ascii="Arial" w:hAnsi="Arial" w:cs="Arial"/>
-          <w:b/>
-          <w:bCs/>
-          <w:lang w:val="pt-BR"/>
-        </w:rPr>
-        <w:t xml:space="preserve">4. </w:t>
-      </w:r>
-      <w:r>
-        <w:rPr>
-          <w:rFonts w:ascii="Arial" w:hAnsi="Arial" w:cs="Arial"/>
-          <w:b/>
-          <w:bCs/>
-          <w:lang w:val="pt-BR"/>
-        </w:rPr>
-        <w:t>Apresentar o desenvolvimento de telas e protótipos que representem a interface do sistema, permitindo uma visualização clara das funcionalidades e fluxos de trabalho.</w:t>
-      </w:r>
-    </w:p>
-    <w:p>
-      <w:pPr>
-        <w:pStyle w:val="NormalWeb"/>
-        <w:ind w:firstLine="720"/>
+        <w:br/>
+        <w:t>Server – Iremos utilizar docker com a imagem e container do nosso database para que possamos padronizar o ambiente de producao e desenvolvimento</w:t>
+      </w:r>
+    </w:p>
+    <w:p>
+      <w:pPr>
+        <w:pStyle w:val="NormalWeb"/>
         <w:rPr>
           <w:rFonts w:ascii="Arial" w:hAnsi="Arial" w:cs="Arial"/>
           <w:b/>
@@ -697,6 +436,186 @@
           <w:iCs/>
           <w:lang w:val="pt-BR"/>
         </w:rPr>
+        <w:t>Database – Utilizaremos o banco de dados em memoria H2 para os ambientes locais dos desenvolvedores e MySQL para os ambientes de teste e producao</w:t>
+      </w:r>
+    </w:p>
+    <w:p>
+      <w:pPr>
+        <w:pStyle w:val="NormalWeb"/>
+        <w:rPr>
+          <w:rFonts w:ascii="Arial" w:hAnsi="Arial" w:cs="Arial"/>
+          <w:b/>
+          <w:bCs/>
+          <w:i/>
+          <w:iCs/>
+          <w:lang w:val="pt-BR"/>
+        </w:rPr>
+      </w:pPr>
+      <w:r>
+        <w:rPr>
+          <w:rFonts w:ascii="Arial" w:hAnsi="Arial" w:cs="Arial"/>
+          <w:b/>
+          <w:bCs/>
+          <w:i/>
+          <w:iCs/>
+          <w:lang w:val="pt-BR"/>
+        </w:rPr>
+        <w:t xml:space="preserve">Frontend – Utilizamos o wireframe para a fase de escopo e idealizacao das interfaces graficas, e no desenvolvimento utilizaremos next para lidar com componentes visuais e interacoes do usuario com a tela, e typescript para gerenciar e trafegar os dados via </w:t>
+      </w:r>
+      <w:r>
+        <w:rPr>
+          <w:rFonts w:ascii="Arial" w:hAnsi="Arial" w:cs="Arial"/>
+          <w:b/>
+          <w:bCs/>
+          <w:i/>
+          <w:iCs/>
+          <w:lang w:val="pt-BR"/>
+        </w:rPr>
+        <w:t>requisicoes json</w:t>
+      </w:r>
+    </w:p>
+    <w:p>
+      <w:pPr>
+        <w:pStyle w:val="NormalWeb"/>
+        <w:rPr>
+          <w:rFonts w:ascii="Arial" w:hAnsi="Arial" w:cs="Arial"/>
+          <w:b/>
+          <w:bCs/>
+          <w:i/>
+          <w:iCs/>
+          <w:lang w:val="pt-BR"/>
+        </w:rPr>
+      </w:pPr>
+      <w:r>
+        <w:rPr>
+          <w:rFonts w:ascii="Arial" w:hAnsi="Arial" w:cs="Arial"/>
+          <w:b/>
+          <w:bCs/>
+          <w:i/>
+          <w:iCs/>
+          <w:lang w:val="pt-BR"/>
+        </w:rPr>
+        <w:t>Ambientes – Iremos disponibilizar a URL dos ambientes de teste e producao. E cada desenvolvedor tera seu ambiente local para poder manipular e desenvolver</w:t>
+      </w:r>
+    </w:p>
+    <w:p>
+      <w:pPr>
+        <w:pStyle w:val="NormalWeb"/>
+        <w:rPr>
+          <w:rFonts w:ascii="Arial" w:hAnsi="Arial" w:cs="Arial"/>
+          <w:b/>
+          <w:bCs/>
+          <w:i/>
+          <w:iCs/>
+          <w:lang w:val="pt-BR"/>
+        </w:rPr>
+      </w:pPr>
+      <w:r>
+        <w:rPr>
+          <w:rFonts w:ascii="Arial" w:hAnsi="Arial" w:cs="Arial"/>
+          <w:b/>
+          <w:bCs/>
+          <w:i/>
+          <w:iCs/>
+          <w:lang w:val="pt-BR"/>
+        </w:rPr>
+        <w:t>Deploy – Efetuaremos o deploy da nossa aplicacao utilizando o AWS Code Deploy</w:t>
+      </w:r>
+    </w:p>
+    <w:p>
+      <w:pPr>
+        <w:pStyle w:val="NormalWeb"/>
+        <w:rPr>
+          <w:rFonts w:ascii="Arial" w:hAnsi="Arial" w:cs="Arial"/>
+          <w:lang w:val="pt-BR"/>
+        </w:rPr>
+      </w:pPr>
+      <w:r>
+        <w:rPr>
+          <w:rFonts w:ascii="Arial" w:hAnsi="Arial" w:cs="Arial"/>
+          <w:b/>
+          <w:bCs/>
+          <w:lang w:val="pt-BR"/>
+        </w:rPr>
+        <w:t>3. Apresentar e explicar o diagrama da arquitetura planejada para o seu projeto.</w:t>
+      </w:r>
+      <w:r>
+        <w:rPr>
+          <w:rFonts w:ascii="Arial" w:hAnsi="Arial" w:cs="Arial"/>
+          <w:b/>
+          <w:bCs/>
+          <w:lang w:val="pt-BR"/>
+        </w:rPr>
+        <w:br/>
+      </w:r>
+      <w:r>
+        <w:rPr>
+          <w:rFonts w:ascii="Arial" w:hAnsi="Arial" w:cs="Arial"/>
+          <w:lang w:val="pt-BR"/>
+        </w:rPr>
+        <w:br/>
+      </w:r>
+      <w:r>
+        <w:rPr>
+          <w:rFonts w:ascii="Arial" w:hAnsi="Arial" w:cs="Arial"/>
+          <w:lang w:val="pt-BR"/>
+        </w:rPr>
+        <w:tab/>
+      </w:r>
+      <w:r>
+        <w:rPr>
+          <w:rFonts w:ascii="Arial" w:hAnsi="Arial" w:cs="Arial"/>
+          <w:b/>
+          <w:bCs/>
+          <w:i/>
+          <w:iCs/>
+          <w:lang w:val="pt-BR"/>
+        </w:rPr>
+        <w:t>Fazer igual da aula do Parducci</w:t>
+      </w:r>
+    </w:p>
+    <w:p>
+      <w:pPr>
+        <w:pStyle w:val="NormalWeb"/>
+        <w:rPr>
+          <w:rFonts w:ascii="Arial" w:hAnsi="Arial" w:cs="Arial"/>
+          <w:b/>
+          <w:bCs/>
+          <w:lang w:val="pt-BR"/>
+        </w:rPr>
+      </w:pPr>
+      <w:r>
+        <w:rPr>
+          <w:rFonts w:ascii="Arial" w:hAnsi="Arial" w:cs="Arial"/>
+          <w:b/>
+          <w:bCs/>
+          <w:lang w:val="pt-BR"/>
+        </w:rPr>
+        <w:t>4. Apresentar o desenvolvimento de telas e protótipos que representem a interface do sistema, permitindo uma visualização clara das funcionalidades e fluxos de trabalho.</w:t>
+      </w:r>
+    </w:p>
+    <w:p>
+      <w:pPr>
+        <w:pStyle w:val="NormalWeb"/>
+        <w:ind w:firstLine="720"/>
+        <w:rPr>
+          <w:rFonts w:ascii="Arial" w:hAnsi="Arial" w:cs="Arial"/>
+          <w:b/>
+          <w:bCs/>
+          <w:i/>
+          <w:iCs/>
+          <w:lang w:val="pt-BR"/>
+        </w:rPr>
+      </w:pPr>
+      <w:r>
+        <w:rPr>
+          <w:rFonts w:ascii="Arial" w:hAnsi="Arial" w:cs="Arial"/>
+          <w:b/>
+          <w:bCs/>
+          <w:i/>
+          <w:iCs/>
+          <w:lang w:val="pt-BR"/>
+        </w:rPr>
         <w:t>Pegar com o Léo</w:t>
       </w:r>
     </w:p>
@@ -717,106 +636,27 @@
           <w:bCs/>
           <w:lang w:val="pt-BR"/>
         </w:rPr>
-        <w:t xml:space="preserve">5. </w:t>
-      </w:r>
-      <w:r>
-        <w:rPr>
-          <w:rFonts w:ascii="Arial" w:hAnsi="Arial" w:cs="Arial"/>
-          <w:b/>
-          <w:bCs/>
-          <w:lang w:val="pt-BR"/>
-        </w:rPr>
-        <w:t xml:space="preserve">Apresentar a imagem (apenas a imagem, não sendo necessário </w:t>
-      </w:r>
-      <w:proofErr w:type="gramStart"/>
-      <w:r>
-        <w:rPr>
-          <w:rFonts w:ascii="Arial" w:hAnsi="Arial" w:cs="Arial"/>
-          <w:b/>
-          <w:bCs/>
-          <w:lang w:val="pt-BR"/>
-        </w:rPr>
-        <w:t>arquivo .</w:t>
-      </w:r>
-      <w:proofErr w:type="spellStart"/>
-      <w:r>
-        <w:rPr>
-          <w:rFonts w:ascii="Arial" w:hAnsi="Arial" w:cs="Arial"/>
-          <w:b/>
-          <w:bCs/>
-          <w:lang w:val="pt-BR"/>
-        </w:rPr>
-        <w:t>pkt</w:t>
-      </w:r>
-      <w:proofErr w:type="spellEnd"/>
-      <w:proofErr w:type="gramEnd"/>
-      <w:r>
-        <w:rPr>
-          <w:rFonts w:ascii="Arial" w:hAnsi="Arial" w:cs="Arial"/>
-          <w:b/>
-          <w:bCs/>
-          <w:lang w:val="pt-BR"/>
-        </w:rPr>
-        <w:t xml:space="preserve">) de uma topologia de redes, elaborada no software Cisco </w:t>
-      </w:r>
-      <w:proofErr w:type="spellStart"/>
-      <w:r>
-        <w:rPr>
-          <w:rFonts w:ascii="Arial" w:hAnsi="Arial" w:cs="Arial"/>
-          <w:b/>
-          <w:bCs/>
-          <w:lang w:val="pt-BR"/>
-        </w:rPr>
-        <w:t>Packet</w:t>
-      </w:r>
-      <w:proofErr w:type="spellEnd"/>
-      <w:r>
-        <w:rPr>
-          <w:rFonts w:ascii="Arial" w:hAnsi="Arial" w:cs="Arial"/>
-          <w:b/>
-          <w:bCs/>
-          <w:lang w:val="pt-BR"/>
-        </w:rPr>
-        <w:t xml:space="preserve"> </w:t>
-      </w:r>
-      <w:proofErr w:type="spellStart"/>
-      <w:r>
-        <w:rPr>
-          <w:rFonts w:ascii="Arial" w:hAnsi="Arial" w:cs="Arial"/>
-          <w:b/>
-          <w:bCs/>
-          <w:lang w:val="pt-BR"/>
-        </w:rPr>
-        <w:t>Tracer</w:t>
-      </w:r>
-      <w:proofErr w:type="spellEnd"/>
-      <w:r>
-        <w:rPr>
-          <w:rFonts w:ascii="Arial" w:hAnsi="Arial" w:cs="Arial"/>
-          <w:b/>
-          <w:bCs/>
-          <w:lang w:val="pt-BR"/>
-        </w:rPr>
-        <w:t>, acompanhada de uma explicação sobre a infraestrutura de conectividade necessária para o projeto. Na explicação inclua o detalhamento de como o conteúdo estudado no semestre poderia ser aplicado.</w:t>
-      </w:r>
-    </w:p>
-    <w:p>
-      <w:pPr>
-        <w:pStyle w:val="NormalWeb"/>
-        <w:rPr>
-          <w:rFonts w:ascii="Arial" w:hAnsi="Arial" w:cs="Arial"/>
-          <w:b/>
-          <w:bCs/>
-          <w:lang w:val="pt-BR"/>
-        </w:rPr>
-      </w:pPr>
-      <w:r>
-        <w:rPr>
-          <w:rFonts w:ascii="Arial" w:hAnsi="Arial" w:cs="Arial"/>
-          <w:b/>
-          <w:bCs/>
-          <w:lang w:val="pt-BR"/>
-        </w:rPr>
+        <w:t>5. Apresentar a imagem (apenas a imagem, não sendo necessário arquivo .pkt) de uma topologia de redes, elaborada no software Cisco Packet Tracer, acompanhada de uma explicação sobre a infraestrutura de conectividade necessária para o projeto. Na explicação inclua o detalhamento de como o conteúdo estudado no semestre poderia ser aplicado.</w:t>
+      </w:r>
+    </w:p>
+    <w:p>
+      <w:pPr>
+        <w:pStyle w:val="NormalWeb"/>
+        <w:rPr>
+          <w:rFonts w:ascii="Arial" w:hAnsi="Arial" w:cs="Arial"/>
+          <w:b/>
+          <w:bCs/>
+          <w:lang w:val="pt-BR"/>
+        </w:rPr>
+      </w:pPr>
+      <w:r>
+        <w:rPr>
+          <w:rFonts w:ascii="Arial" w:hAnsi="Arial" w:cs="Arial"/>
+          <w:b/>
+          <w:bCs/>
+          <w:lang w:val="pt-BR"/>
+        </w:rPr>
+        <w:lastRenderedPageBreak/>
         <w:t>Projeto de Intranet Básica - Documentação de Topologia</w:t>
       </w:r>
     </w:p>
@@ -857,39 +697,7 @@
           <w:rFonts w:ascii="Arial" w:hAnsi="Arial" w:cs="Arial"/>
           <w:lang w:val="pt-BR"/>
         </w:rPr>
-        <w:t xml:space="preserve">Este documento descreve a topologia de uma intranet básica criada no software Cisco </w:t>
-      </w:r>
-      <w:proofErr w:type="spellStart"/>
-      <w:r>
-        <w:rPr>
-          <w:rFonts w:ascii="Arial" w:hAnsi="Arial" w:cs="Arial"/>
-          <w:lang w:val="pt-BR"/>
-        </w:rPr>
-        <w:t>Packet</w:t>
-      </w:r>
-      <w:proofErr w:type="spellEnd"/>
-      <w:r>
-        <w:rPr>
-          <w:rFonts w:ascii="Arial" w:hAnsi="Arial" w:cs="Arial"/>
-          <w:lang w:val="pt-BR"/>
-        </w:rPr>
-        <w:t xml:space="preserve"> </w:t>
-      </w:r>
-      <w:proofErr w:type="spellStart"/>
-      <w:r>
-        <w:rPr>
-          <w:rFonts w:ascii="Arial" w:hAnsi="Arial" w:cs="Arial"/>
-          <w:lang w:val="pt-BR"/>
-        </w:rPr>
-        <w:t>Tracer</w:t>
-      </w:r>
-      <w:proofErr w:type="spellEnd"/>
-      <w:r>
-        <w:rPr>
-          <w:rFonts w:ascii="Arial" w:hAnsi="Arial" w:cs="Arial"/>
-          <w:lang w:val="pt-BR"/>
-        </w:rPr>
-        <w:t>. A intranet consiste em vários segmentos de rede interconectados por switches e um roteador, permitindo a comunicação entre os dispositivos dentro da rede local.</w:t>
+        <w:t>Este documento descreve a topologia de uma intranet básica criada no software Cisco Packet Tracer. A intranet consiste em vários segmentos de rede interconectados por switches e um roteador, permitindo a comunicação entre os dispositivos dentro da rede local.</w:t>
       </w:r>
     </w:p>
     <w:p>
@@ -986,7 +794,6 @@
           <w:rFonts w:ascii="Arial" w:hAnsi="Arial" w:cs="Arial"/>
           <w:lang w:val="pt-BR"/>
         </w:rPr>
-        <w:lastRenderedPageBreak/>
         <w:t>Switches: Dispositivos de rede que fornecem conectividade local para os dispositivos na mesma rede.</w:t>
       </w:r>
     </w:p>
@@ -1042,6 +849,7 @@
       <w:r>
         <w:rPr>
           <w:rFonts w:ascii="Arial" w:hAnsi="Arial" w:cs="Arial"/>
+          <w:noProof/>
           <w:lang w:val="pt-BR"/>
         </w:rPr>
         <w:drawing>
@@ -1118,23 +926,7 @@
           <w:rFonts w:ascii="Arial" w:hAnsi="Arial" w:cs="Arial"/>
           <w:lang w:val="pt-BR"/>
         </w:rPr>
-        <w:t xml:space="preserve">Endereços IP: Cada dispositivo (computadores e interfaces de roteador) será configurado com um endereço IP na mesma </w:t>
-      </w:r>
-      <w:proofErr w:type="spellStart"/>
-      <w:r>
-        <w:rPr>
-          <w:rFonts w:ascii="Arial" w:hAnsi="Arial" w:cs="Arial"/>
-          <w:lang w:val="pt-BR"/>
-        </w:rPr>
-        <w:t>sub-rede</w:t>
-      </w:r>
-      <w:proofErr w:type="spellEnd"/>
-      <w:r>
-        <w:rPr>
-          <w:rFonts w:ascii="Arial" w:hAnsi="Arial" w:cs="Arial"/>
-          <w:lang w:val="pt-BR"/>
-        </w:rPr>
-        <w:t xml:space="preserve"> para comunicação entre eles.</w:t>
+        <w:t>Endereços IP: Cada dispositivo (computadores e interfaces de roteador) será configurado com um endereço IP na mesma sub-rede para comunicação entre eles.</w:t>
       </w:r>
     </w:p>
     <w:p>
@@ -1151,6 +943,7 @@
           <w:rFonts w:ascii="Arial" w:hAnsi="Arial" w:cs="Arial"/>
           <w:lang w:val="pt-BR"/>
         </w:rPr>
+        <w:lastRenderedPageBreak/>
         <w:t>Roteamento: O roteador será configurado para rotear o tráfego entre os diferentes segmentos de rede.</w:t>
       </w:r>
     </w:p>
@@ -1191,23 +984,7 @@
           <w:rFonts w:ascii="Arial" w:hAnsi="Arial" w:cs="Arial"/>
           <w:lang w:val="pt-BR"/>
         </w:rPr>
-        <w:t xml:space="preserve"> Aplicação dos Conceitos </w:t>
-      </w:r>
-      <w:proofErr w:type="spellStart"/>
-      <w:r>
-        <w:rPr>
-          <w:rFonts w:ascii="Arial" w:hAnsi="Arial" w:cs="Arial"/>
-          <w:lang w:val="pt-BR"/>
-        </w:rPr>
-        <w:t>Estudados</w:t>
-      </w:r>
-      <w:proofErr w:type="spellEnd"/>
-      <w:r>
-        <w:rPr>
-          <w:rFonts w:ascii="Arial" w:hAnsi="Arial" w:cs="Arial"/>
-          <w:lang w:val="pt-BR"/>
-        </w:rPr>
-        <w:t>:</w:t>
+        <w:t xml:space="preserve"> Aplicação dos Conceitos Estudados:</w:t>
       </w:r>
     </w:p>
     <w:p>
@@ -1241,39 +1018,7 @@
           <w:rFonts w:ascii="Arial" w:hAnsi="Arial" w:cs="Arial"/>
           <w:lang w:val="pt-BR"/>
         </w:rPr>
-        <w:t xml:space="preserve">Configuração de </w:t>
-      </w:r>
-      <w:proofErr w:type="spellStart"/>
-      <w:r>
-        <w:rPr>
-          <w:rFonts w:ascii="Arial" w:hAnsi="Arial" w:cs="Arial"/>
-          <w:lang w:val="pt-BR"/>
-        </w:rPr>
-        <w:t>VLANs</w:t>
-      </w:r>
-      <w:proofErr w:type="spellEnd"/>
-      <w:r>
-        <w:rPr>
-          <w:rFonts w:ascii="Arial" w:hAnsi="Arial" w:cs="Arial"/>
-          <w:lang w:val="pt-BR"/>
-        </w:rPr>
-        <w:t xml:space="preserve">: As </w:t>
-      </w:r>
-      <w:proofErr w:type="spellStart"/>
-      <w:r>
-        <w:rPr>
-          <w:rFonts w:ascii="Arial" w:hAnsi="Arial" w:cs="Arial"/>
-          <w:lang w:val="pt-BR"/>
-        </w:rPr>
-        <w:t>VLANs</w:t>
-      </w:r>
-      <w:proofErr w:type="spellEnd"/>
-      <w:r>
-        <w:rPr>
-          <w:rFonts w:ascii="Arial" w:hAnsi="Arial" w:cs="Arial"/>
-          <w:lang w:val="pt-BR"/>
-        </w:rPr>
-        <w:t xml:space="preserve"> podem ser configuradas nos switches para segmentar a rede em grupos lógicos, aumentando a segurança e a eficiência.</w:t>
+        <w:t>Configuração de VLANs: As VLANs podem ser configuradas nos switches para segmentar a rede em grupos lógicos, aumentando a segurança e a eficiência.</w:t>
       </w:r>
     </w:p>
     <w:p>
@@ -1307,118 +1052,80 @@
           <w:rFonts w:ascii="Arial" w:hAnsi="Arial" w:cs="Arial"/>
           <w:lang w:val="pt-BR"/>
         </w:rPr>
+        <w:t>Serviço DHCP: O roteador pode ser configurado como servidor DHCP para atribuir automaticamente endereços IP aos dispositivos conectados, simplificando a configuração da rede.</w:t>
+      </w:r>
+    </w:p>
+    <w:p>
+      <w:pPr>
+        <w:pStyle w:val="NormalWeb"/>
+        <w:rPr>
+          <w:rFonts w:ascii="Arial" w:hAnsi="Arial" w:cs="Arial"/>
+          <w:lang w:val="pt-BR"/>
+        </w:rPr>
+      </w:pPr>
+      <w:r>
+        <w:rPr>
+          <w:rFonts w:ascii="Arial" w:hAnsi="Arial" w:cs="Arial"/>
+          <w:lang w:val="pt-BR"/>
+        </w:rPr>
+        <w:t>5.8</w:t>
+      </w:r>
+      <w:r>
+        <w:rPr>
+          <w:rFonts w:ascii="Arial" w:hAnsi="Arial" w:cs="Arial"/>
+          <w:lang w:val="pt-BR"/>
+        </w:rPr>
+        <w:t xml:space="preserve"> Conclusão: </w:t>
+      </w:r>
+    </w:p>
+    <w:p>
+      <w:pPr>
+        <w:pStyle w:val="NormalWeb"/>
+        <w:ind w:left="720"/>
+        <w:rPr>
+          <w:rFonts w:ascii="Arial" w:hAnsi="Arial" w:cs="Arial"/>
+          <w:lang w:val="pt-BR"/>
+        </w:rPr>
+      </w:pPr>
+      <w:r>
+        <w:rPr>
+          <w:rFonts w:ascii="Arial" w:hAnsi="Arial" w:cs="Arial"/>
+          <w:lang w:val="pt-BR"/>
+        </w:rPr>
+        <w:t>Esta documentação apresenta uma intranet básica projetada no Packet Tracer, demonstrando como os dispositivos são interconectados e como os conceitos estudados podem ser aplicados na prática. Essa topologia serve como base para a construção de uma rede mais complexa, conforme necessário.</w:t>
+      </w:r>
+    </w:p>
+    <w:p>
+      <w:pPr>
+        <w:pStyle w:val="NormalWeb"/>
+        <w:rPr>
+          <w:rFonts w:ascii="Arial" w:hAnsi="Arial" w:cs="Arial"/>
+          <w:lang w:val="pt-BR"/>
+        </w:rPr>
+      </w:pPr>
+      <w:r>
+        <w:rPr>
+          <w:rFonts w:ascii="Arial" w:hAnsi="Arial" w:cs="Arial"/>
+          <w:lang w:val="pt-BR"/>
+        </w:rPr>
+        <w:t>6. Apresentar e explicar o cronograma anual de atividades.</w:t>
+      </w:r>
+    </w:p>
+    <w:p>
+      <w:pPr>
+        <w:pStyle w:val="NormalWeb"/>
+        <w:rPr>
+          <w:rFonts w:ascii="Arial" w:hAnsi="Arial" w:cs="Arial"/>
+          <w:lang w:val="pt-BR"/>
+        </w:rPr>
+      </w:pPr>
+      <w:r>
+        <w:rPr>
+          <w:rFonts w:ascii="Arial" w:hAnsi="Arial" w:cs="Arial"/>
+          <w:noProof/>
+          <w:lang w:val="pt-BR"/>
+        </w:rPr>
         <w:lastRenderedPageBreak/>
-        <w:t>Serviço DHCP: O roteador pode ser configurado como servidor DHCP para atribuir automaticamente endereços IP aos dispositivos conectados, simplificando a configuração da rede.</w:t>
-      </w:r>
-    </w:p>
-    <w:p>
-      <w:pPr>
-        <w:pStyle w:val="NormalWeb"/>
-        <w:rPr>
-          <w:rFonts w:ascii="Arial" w:hAnsi="Arial" w:cs="Arial"/>
-          <w:lang w:val="pt-BR"/>
-        </w:rPr>
-      </w:pPr>
-      <w:r>
-        <w:rPr>
-          <w:rFonts w:ascii="Arial" w:hAnsi="Arial" w:cs="Arial"/>
-          <w:lang w:val="pt-BR"/>
-        </w:rPr>
-        <w:t>5.8</w:t>
-      </w:r>
-      <w:r>
-        <w:rPr>
-          <w:rFonts w:ascii="Arial" w:hAnsi="Arial" w:cs="Arial"/>
-          <w:lang w:val="pt-BR"/>
-        </w:rPr>
-        <w:t xml:space="preserve"> Conclusão: </w:t>
-      </w:r>
-    </w:p>
-    <w:p>
-      <w:pPr>
-        <w:pStyle w:val="NormalWeb"/>
-        <w:ind w:left="720"/>
-        <w:rPr>
-          <w:rFonts w:ascii="Arial" w:hAnsi="Arial" w:cs="Arial"/>
-          <w:lang w:val="pt-BR"/>
-        </w:rPr>
-      </w:pPr>
-      <w:r>
-        <w:rPr>
-          <w:rFonts w:ascii="Arial" w:hAnsi="Arial" w:cs="Arial"/>
-          <w:lang w:val="pt-BR"/>
-        </w:rPr>
-        <w:t xml:space="preserve">Esta documentação apresenta uma intranet básica projetada no </w:t>
-      </w:r>
-      <w:proofErr w:type="spellStart"/>
-      <w:r>
-        <w:rPr>
-          <w:rFonts w:ascii="Arial" w:hAnsi="Arial" w:cs="Arial"/>
-          <w:lang w:val="pt-BR"/>
-        </w:rPr>
-        <w:t>Packet</w:t>
-      </w:r>
-      <w:proofErr w:type="spellEnd"/>
-      <w:r>
-        <w:rPr>
-          <w:rFonts w:ascii="Arial" w:hAnsi="Arial" w:cs="Arial"/>
-          <w:lang w:val="pt-BR"/>
-        </w:rPr>
-        <w:t xml:space="preserve"> </w:t>
-      </w:r>
-      <w:proofErr w:type="spellStart"/>
-      <w:r>
-        <w:rPr>
-          <w:rFonts w:ascii="Arial" w:hAnsi="Arial" w:cs="Arial"/>
-          <w:lang w:val="pt-BR"/>
-        </w:rPr>
-        <w:t>Tracer</w:t>
-      </w:r>
-      <w:proofErr w:type="spellEnd"/>
-      <w:r>
-        <w:rPr>
-          <w:rFonts w:ascii="Arial" w:hAnsi="Arial" w:cs="Arial"/>
-          <w:lang w:val="pt-BR"/>
-        </w:rPr>
-        <w:t>, demonstrando como os dispositivos são interconectados e como os conceitos estudados podem ser aplicados na prática. Essa topologia serve como base para a construção de uma rede mais complexa, conforme necessário.</w:t>
-      </w:r>
-    </w:p>
-    <w:p>
-      <w:pPr>
-        <w:pStyle w:val="NormalWeb"/>
-        <w:rPr>
-          <w:rFonts w:ascii="Arial" w:hAnsi="Arial" w:cs="Arial"/>
-          <w:lang w:val="pt-BR"/>
-        </w:rPr>
-      </w:pPr>
-      <w:r>
-        <w:rPr>
-          <w:rFonts w:ascii="Arial" w:hAnsi="Arial" w:cs="Arial"/>
-          <w:lang w:val="pt-BR"/>
-        </w:rPr>
-        <w:t xml:space="preserve">6. </w:t>
-      </w:r>
-      <w:r>
-        <w:rPr>
-          <w:rFonts w:ascii="Arial" w:hAnsi="Arial" w:cs="Arial"/>
-          <w:lang w:val="pt-BR"/>
-        </w:rPr>
-        <w:t>Apresentar e explicar o cronograma anual de atividades.</w:t>
-      </w:r>
-    </w:p>
-    <w:p>
-      <w:pPr>
-        <w:pStyle w:val="NormalWeb"/>
-        <w:rPr>
-          <w:rFonts w:ascii="Arial" w:hAnsi="Arial" w:cs="Arial"/>
-          <w:lang w:val="pt-BR"/>
-        </w:rPr>
-      </w:pPr>
-      <w:r>
-        <w:rPr>
-          <w:rFonts w:ascii="Arial" w:hAnsi="Arial" w:cs="Arial"/>
-          <w:lang w:val="pt-BR"/>
-        </w:rPr>
         <w:drawing>
           <wp:inline distT="0" distB="0" distL="0" distR="0" wp14:anchorId="6E17E2A5" wp14:editId="7834C22A">
             <wp:extent cx="5943600" cy="3302000"/>
@@ -1469,14 +1176,7 @@
           <w:rFonts w:ascii="Arial" w:hAnsi="Arial" w:cs="Arial"/>
           <w:lang w:val="pt-BR"/>
         </w:rPr>
-        <w:t xml:space="preserve">7. </w:t>
-      </w:r>
-      <w:r>
-        <w:rPr>
-          <w:rFonts w:ascii="Arial" w:hAnsi="Arial" w:cs="Arial"/>
-          <w:lang w:val="pt-BR"/>
-        </w:rPr>
-        <w:t>Comentar a jornada do projeto até este momento atual e estabelecer perspectivas de seu desenvolvimento até a entrega em outubro.  </w:t>
+        <w:t>7. Comentar a jornada do projeto até este momento atual e estabelecer perspectivas de seu desenvolvimento até a entrega em outubro.  </w:t>
       </w:r>
     </w:p>
     <w:p>
@@ -1530,7 +1230,7 @@
 </file>
 
 <file path=word/numbering.xml><?xml version="1.0" encoding="utf-8"?>
-<w:numbering xmlns:wpc="http://schemas.microsoft.com/office/word/2010/wordprocessingCanvas" xmlns:cx="http://schemas.microsoft.com/office/drawing/2014/chartex" xmlns:cx1="http://schemas.microsoft.com/office/drawing/2015/9/8/chartex" xmlns:cx2="http://schemas.microsoft.com/office/drawing/2015/10/21/chartex" xmlns:cx3="http://schemas.microsoft.com/office/drawing/2016/5/9/chartex" xmlns:cx4="http://schemas.microsoft.com/office/drawing/2016/5/10/chartex" xmlns:cx5="http://schemas.microsoft.com/office/drawing/2016/5/11/chartex" xmlns:cx6="http://schemas.microsoft.com/office/drawing/2016/5/12/chartex" xmlns:cx7="http://schemas.microsoft.com/office/drawing/2016/5/13/chartex" xmlns:cx8="http://schemas.microsoft.com/office/drawing/2016/5/14/chartex" xmlns:mc="http://schemas.openxmlformats.org/markup-compatibility/2006" xmlns:aink="http://schemas.microsoft.com/office/drawing/2016/ink" xmlns:am3d="http://schemas.microsoft.com/office/drawing/2017/model3d" xmlns:o="urn:schemas-microsoft-com:office:office" xmlns:r="http://schemas.openxmlformats.org/officeDocument/2006/relationships" xmlns:m="http://schemas.openxmlformats.org/officeDocument/2006/math" xmlns:v="urn:schemas-microsoft-com:vml" xmlns:wp14="http://schemas.microsoft.com/office/word/2010/wordprocessingDrawing" xmlns:wp="http://schemas.openxmlformats.org/drawingml/2006/wordprocessingDrawing" xmlns:w10="urn:schemas-microsoft-com:office:word" xmlns:w="http://schemas.openxmlformats.org/wordprocessingml/2006/main" xmlns:w14="http://schemas.microsoft.com/office/word/2010/wordml" xmlns:w15="http://schemas.microsoft.com/office/word/2012/wordml" xmlns:w16cex="http://schemas.microsoft.com/office/word/2018/wordml/cex" xmlns:w16cid="http://schemas.microsoft.com/office/word/2016/wordml/cid" xmlns:w16="http://schemas.microsoft.com/office/word/2018/wordml" xmlns:w16sdtdh="http://schemas.microsoft.com/office/word/2020/wordml/sdtdatahash" xmlns:w16se="http://schemas.microsoft.com/office/word/2015/wordml/symex" xmlns:wpg="http://schemas.microsoft.com/office/word/2010/wordprocessingGroup" xmlns:wpi="http://schemas.microsoft.com/office/word/2010/wordprocessingInk" xmlns:wne="http://schemas.microsoft.com/office/word/2006/wordml" xmlns:wps="http://schemas.microsoft.com/office/word/2010/wordprocessingShape" mc:Ignorable="w14 w15 w16se w16cid w16 w16cex w16sdtdh wp14">
+<w:numbering xmlns:wpc="http://schemas.microsoft.com/office/word/2010/wordprocessingCanvas" xmlns:cx="http://schemas.microsoft.com/office/drawing/2014/chartex" xmlns:cx1="http://schemas.microsoft.com/office/drawing/2015/9/8/chartex" xmlns:cx2="http://schemas.microsoft.com/office/drawing/2015/10/21/chartex" xmlns:cx3="http://schemas.microsoft.com/office/drawing/2016/5/9/chartex" xmlns:cx4="http://schemas.microsoft.com/office/drawing/2016/5/10/chartex" xmlns:cx5="http://schemas.microsoft.com/office/drawing/2016/5/11/chartex" xmlns:cx6="http://schemas.microsoft.com/office/drawing/2016/5/12/chartex" xmlns:cx7="http://schemas.microsoft.com/office/drawing/2016/5/13/chartex" xmlns:cx8="http://schemas.microsoft.com/office/drawing/2016/5/14/chartex" xmlns:mc="http://schemas.openxmlformats.org/markup-compatibility/2006" xmlns:aink="http://schemas.microsoft.com/office/drawing/2016/ink" xmlns:am3d="http://schemas.microsoft.com/office/drawing/2017/model3d" xmlns:o="urn:schemas-microsoft-com:office:office" xmlns:oel="http://schemas.microsoft.com/office/2019/extlst" xmlns:r="http://schemas.openxmlformats.org/officeDocument/2006/relationships" xmlns:m="http://schemas.openxmlformats.org/officeDocument/2006/math" xmlns:v="urn:schemas-microsoft-com:vml" xmlns:wp14="http://schemas.microsoft.com/office/word/2010/wordprocessingDrawing" xmlns:wp="http://schemas.openxmlformats.org/drawingml/2006/wordprocessingDrawing" xmlns:w10="urn:schemas-microsoft-com:office:word" xmlns:w="http://schemas.openxmlformats.org/wordprocessingml/2006/main" xmlns:w14="http://schemas.microsoft.com/office/word/2010/wordml" xmlns:w15="http://schemas.microsoft.com/office/word/2012/wordml" xmlns:w16cex="http://schemas.microsoft.com/office/word/2018/wordml/cex" xmlns:w16cid="http://schemas.microsoft.com/office/word/2016/wordml/cid" xmlns:w16="http://schemas.microsoft.com/office/word/2018/wordml" xmlns:w16du="http://schemas.microsoft.com/office/word/2023/wordml/word16du" xmlns:w16sdtdh="http://schemas.microsoft.com/office/word/2020/wordml/sdtdatahash" xmlns:w16se="http://schemas.microsoft.com/office/word/2015/wordml/symex" xmlns:wpg="http://schemas.microsoft.com/office/word/2010/wordprocessingGroup" xmlns:wpi="http://schemas.microsoft.com/office/word/2010/wordprocessingInk" xmlns:wne="http://schemas.microsoft.com/office/word/2006/wordml" xmlns:wps="http://schemas.microsoft.com/office/word/2010/wordprocessingShape" mc:Ignorable="w14 w15 w16se w16cid w16 w16cex w16sdtdh w16du wp14">
   <w:abstractNum w:abstractNumId="0" w15:restartNumberingAfterBreak="0">
     <w:nsid w:val="017C303A"/>
     <w:multiLevelType w:val="multilevel"/>
@@ -2095,23 +1795,23 @@
       </w:rPr>
     </w:lvl>
   </w:abstractNum>
-  <w:num w:numId="1">
+  <w:num w:numId="1" w16cid:durableId="1215509381">
     <w:abstractNumId w:val="0"/>
   </w:num>
-  <w:num w:numId="2">
+  <w:num w:numId="2" w16cid:durableId="292716359">
     <w:abstractNumId w:val="2"/>
   </w:num>
-  <w:num w:numId="3">
+  <w:num w:numId="3" w16cid:durableId="902057585">
     <w:abstractNumId w:val="3"/>
   </w:num>
-  <w:num w:numId="4">
+  <w:num w:numId="4" w16cid:durableId="553392794">
     <w:abstractNumId w:val="1"/>
   </w:num>
 </w:numbering>
 </file>
 
 <file path=word/styles.xml><?xml version="1.0" encoding="utf-8"?>
-<w:styles xmlns:mc="http://schemas.openxmlformats.org/markup-compatibility/2006" xmlns:r="http://schemas.openxmlformats.org/officeDocument/2006/relationships" xmlns:w="http://schemas.openxmlformats.org/wordprocessingml/2006/main" xmlns:w14="http://schemas.microsoft.com/office/word/2010/wordml" xmlns:w15="http://schemas.microsoft.com/office/word/2012/wordml" xmlns:w16cex="http://schemas.microsoft.com/office/word/2018/wordml/cex" xmlns:w16cid="http://schemas.microsoft.com/office/word/2016/wordml/cid" xmlns:w16="http://schemas.microsoft.com/office/word/2018/wordml" xmlns:w16sdtdh="http://schemas.microsoft.com/office/word/2020/wordml/sdtdatahash" xmlns:w16se="http://schemas.microsoft.com/office/word/2015/wordml/symex" mc:Ignorable="w14 w15 w16se w16cid w16 w16cex w16sdtdh">
+<w:styles xmlns:mc="http://schemas.openxmlformats.org/markup-compatibility/2006" xmlns:r="http://schemas.openxmlformats.org/officeDocument/2006/relationships" xmlns:w="http://schemas.openxmlformats.org/wordprocessingml/2006/main" xmlns:w14="http://schemas.microsoft.com/office/word/2010/wordml" xmlns:w15="http://schemas.microsoft.com/office/word/2012/wordml" xmlns:w16cex="http://schemas.microsoft.com/office/word/2018/wordml/cex" xmlns:w16cid="http://schemas.microsoft.com/office/word/2016/wordml/cid" xmlns:w16="http://schemas.microsoft.com/office/word/2018/wordml" xmlns:w16du="http://schemas.microsoft.com/office/word/2023/wordml/word16du" xmlns:w16sdtdh="http://schemas.microsoft.com/office/word/2020/wordml/sdtdatahash" xmlns:w16se="http://schemas.microsoft.com/office/word/2015/wordml/symex" mc:Ignorable="w14 w15 w16se w16cid w16 w16cex w16sdtdh w16du">
   <w:docDefaults>
     <w:rPrDefault>
       <w:rPr>

</xml_diff>